<commit_message>
Added second task, done testing for the second task and updated report
</commit_message>
<xml_diff>
--- a/lab08/TestSuite/TS8.2_LAB8-Рисований.docx
+++ b/lab08/TestSuite/TS8.2_LAB8-Рисований.docx
@@ -1300,13 +1300,15 @@
               <w:jc w:val="center"/>
               <w:rPr>
                 <w:rFonts w:ascii="Times New Roman" w:hAnsi="Times New Roman" w:cs="Times New Roman"/>
-                <w:sz w:val="24"/>
-                <w:szCs w:val="24"/>
-                <w:lang w:val="en-US"/>
-              </w:rPr>
-            </w:pPr>
-            <w:r>
-              <w:rPr>
+                <w:b/>
+                <w:sz w:val="24"/>
+                <w:szCs w:val="24"/>
+                <w:lang w:val="en-US"/>
+              </w:rPr>
+            </w:pPr>
+            <w:r>
+              <w:rPr>
+                <w:b/>
                 <w:lang w:val="en-US"/>
               </w:rPr>
               <w:t>Passed</w:t>
@@ -1577,12 +1579,14 @@
               <w:jc w:val="center"/>
               <w:rPr>
                 <w:rFonts w:ascii="Times New Roman" w:hAnsi="Times New Roman" w:cs="Times New Roman"/>
-                <w:sz w:val="24"/>
-                <w:szCs w:val="24"/>
-              </w:rPr>
-            </w:pPr>
-            <w:r>
-              <w:rPr>
+                <w:b/>
+                <w:sz w:val="24"/>
+                <w:szCs w:val="24"/>
+              </w:rPr>
+            </w:pPr>
+            <w:r>
+              <w:rPr>
+                <w:b/>
                 <w:lang w:val="en-US"/>
               </w:rPr>
               <w:t>Passed</w:t>
@@ -1817,9 +1821,13 @@
           <w:p>
             <w:pPr>
               <w:jc w:val="center"/>
-            </w:pPr>
-            <w:r>
-              <w:rPr>
+              <w:rPr>
+                <w:b/>
+              </w:rPr>
+            </w:pPr>
+            <w:r>
+              <w:rPr>
+                <w:b/>
                 <w:lang w:val="en-US"/>
               </w:rPr>
               <w:t>Passed</w:t>
@@ -2289,9 +2297,13 @@
           <w:p>
             <w:pPr>
               <w:jc w:val="center"/>
-            </w:pPr>
-            <w:r>
-              <w:rPr>
+              <w:rPr>
+                <w:b/>
+              </w:rPr>
+            </w:pPr>
+            <w:r>
+              <w:rPr>
+                <w:b/>
                 <w:lang w:val="en-US"/>
               </w:rPr>
               <w:t>Passed</w:t>
@@ -2510,6 +2522,7 @@
                 <w:rFonts w:ascii="Times New Roman" w:hAnsi="Times New Roman" w:cs="Times New Roman"/>
                 <w:sz w:val="24"/>
                 <w:szCs w:val="24"/>
+                <w:lang w:val="en-US"/>
               </w:rPr>
             </w:pPr>
             <w:r>
@@ -2787,11 +2800,13 @@
             <w:pPr>
               <w:jc w:val="center"/>
               <w:rPr>
-                <w:lang w:val="en-US"/>
-              </w:rPr>
-            </w:pPr>
-            <w:r>
-              <w:rPr>
+                <w:b/>
+                <w:lang w:val="en-US"/>
+              </w:rPr>
+            </w:pPr>
+            <w:r>
+              <w:rPr>
+                <w:b/>
                 <w:lang w:val="en-US"/>
               </w:rPr>
               <w:t>Passed</w:t>

</xml_diff>